<commit_message>
updated my doc report
</commit_message>
<xml_diff>
--- a/hitesh_doc_report.docx
+++ b/hitesh_doc_report.docx
@@ -117,15 +117,7 @@
     <w:p/>
     <w:p>
       <w:r>
-        <w:t xml:space="preserve">-K1, K2 – parameters whose values are set empirically. We have </w:t>
-      </w:r>
-      <w:proofErr w:type="spellStart"/>
-      <w:r>
-        <w:t>takes</w:t>
-      </w:r>
-      <w:proofErr w:type="spellEnd"/>
-      <w:r>
-        <w:t xml:space="preserve"> K1 and K2 values as 1.2 and 100 respectively.</w:t>
+        <w:t>-K1, K2 – parameters whose values are set empirically. We have takes K1 and K2 values as 1.2 and 100 respectively.</w:t>
       </w:r>
     </w:p>
     <w:p/>
@@ -176,44 +168,12 @@
     </w:p>
     <w:p>
       <w:r>
-        <w:t xml:space="preserve">-b= 0.75, </w:t>
-      </w:r>
-      <w:proofErr w:type="spellStart"/>
-      <w:r>
-        <w:t>avdl</w:t>
-      </w:r>
-      <w:proofErr w:type="spellEnd"/>
-      <w:r>
-        <w:t>= average document length</w:t>
-      </w:r>
-    </w:p>
-    <w:p>
-      <w:r>
-        <w:t>-</w:t>
-      </w:r>
-      <w:proofErr w:type="spellStart"/>
-      <w:r>
-        <w:t>ri</w:t>
-      </w:r>
-      <w:proofErr w:type="spellEnd"/>
-      <w:r>
-        <w:t xml:space="preserve">= number of relevant documents containing the term </w:t>
-      </w:r>
-      <w:proofErr w:type="spellStart"/>
-      <w:r>
-        <w:t>i</w:t>
-      </w:r>
-      <w:proofErr w:type="spellEnd"/>
-      <w:r>
-        <w:t xml:space="preserve">. We have taken </w:t>
-      </w:r>
-      <w:proofErr w:type="spellStart"/>
-      <w:r>
-        <w:t>ri</w:t>
-      </w:r>
-      <w:proofErr w:type="spellEnd"/>
-      <w:r>
-        <w:t>=0</w:t>
+        <w:t>-b= 0.75, avdl= average document length</w:t>
+      </w:r>
+    </w:p>
+    <w:p>
+      <w:r>
+        <w:t>-ri= number of relevant documents containing the term i. We have taken ri=0</w:t>
       </w:r>
     </w:p>
     <w:p>
@@ -223,23 +183,7 @@
     </w:p>
     <w:p>
       <w:r>
-        <w:t>-</w:t>
-      </w:r>
-      <w:proofErr w:type="spellStart"/>
-      <w:r>
-        <w:t>ni</w:t>
-      </w:r>
-      <w:proofErr w:type="spellEnd"/>
-      <w:r>
-        <w:t xml:space="preserve">= number of documents containing the term </w:t>
-      </w:r>
-      <w:proofErr w:type="spellStart"/>
-      <w:r>
-        <w:t>i</w:t>
-      </w:r>
-      <w:proofErr w:type="spellEnd"/>
-      <w:r>
-        <w:t>.</w:t>
+        <w:t>-ni= number of documents containing the term i.</w:t>
       </w:r>
     </w:p>
     <w:p>
@@ -249,36 +193,12 @@
     </w:p>
     <w:p>
       <w:r>
-        <w:t xml:space="preserve">-fi= frequency of the term </w:t>
-      </w:r>
-      <w:proofErr w:type="spellStart"/>
-      <w:r>
-        <w:t>i</w:t>
-      </w:r>
-      <w:proofErr w:type="spellEnd"/>
-      <w:r>
-        <w:t xml:space="preserve"> in the document</w:t>
-      </w:r>
-    </w:p>
-    <w:p>
-      <w:r>
-        <w:t>-</w:t>
-      </w:r>
-      <w:proofErr w:type="spellStart"/>
-      <w:r>
-        <w:t>qfi</w:t>
-      </w:r>
-      <w:proofErr w:type="spellEnd"/>
-      <w:r>
-        <w:t xml:space="preserve">= frequency of the term </w:t>
-      </w:r>
-      <w:proofErr w:type="spellStart"/>
-      <w:r>
-        <w:t>i</w:t>
-      </w:r>
-      <w:proofErr w:type="spellEnd"/>
-      <w:r>
-        <w:t xml:space="preserve"> in the query</w:t>
+        <w:t>-fi= frequency of the term i in the document</w:t>
+      </w:r>
+    </w:p>
+    <w:p>
+      <w:r>
+        <w:t>-qfi= frequency of the term i in the query</w:t>
       </w:r>
     </w:p>
     <w:p/>
@@ -326,18 +246,10 @@
         <w:t xml:space="preserve">• </w:t>
       </w:r>
       <w:r>
-        <w:t xml:space="preserve">Result containing </w:t>
-      </w:r>
-      <w:proofErr w:type="gramStart"/>
-      <w:r>
-        <w:t xml:space="preserve">the </w:t>
-      </w:r>
-      <w:r>
-        <w:t xml:space="preserve"> scores</w:t>
-      </w:r>
-      <w:proofErr w:type="gramEnd"/>
-      <w:r>
-        <w:t xml:space="preserve"> along with the </w:t>
+        <w:t xml:space="preserve">Result containing the </w:t>
+      </w:r>
+      <w:r>
+        <w:t xml:space="preserve"> scores along with the </w:t>
       </w:r>
       <w:r>
         <w:t xml:space="preserve">document name is printed in the </w:t>
@@ -359,30 +271,15 @@
       <w:r>
         <w:t>“</w:t>
       </w:r>
-      <w:proofErr w:type="spellStart"/>
-      <w:r>
-        <w:t>query_id</w:t>
-      </w:r>
-      <w:proofErr w:type="spellEnd"/>
-      <w:r>
-        <w:t xml:space="preserve">   Q0   </w:t>
-      </w:r>
-      <w:proofErr w:type="spellStart"/>
-      <w:r>
-        <w:t>doc_id</w:t>
-      </w:r>
-      <w:proofErr w:type="spellEnd"/>
-      <w:r>
-        <w:t xml:space="preserve">   </w:t>
+      <w:r>
+        <w:t xml:space="preserve">query_id   Q0   doc_id   </w:t>
       </w:r>
       <w:r>
         <w:t xml:space="preserve"> rank    score      </w:t>
       </w:r>
-      <w:proofErr w:type="spellStart"/>
       <w:r>
         <w:t>system_name</w:t>
       </w:r>
-      <w:proofErr w:type="spellEnd"/>
       <w:r>
         <w:t>”</w:t>
       </w:r>
@@ -399,19 +296,11 @@
       <w:r>
         <w:t xml:space="preserve"> </w:t>
       </w:r>
-      <w:proofErr w:type="spellStart"/>
       <w:r>
         <w:rPr>
           <w:b/>
         </w:rPr>
-        <w:t>Tf-idf</w:t>
-      </w:r>
-      <w:proofErr w:type="spellEnd"/>
-      <w:r>
-        <w:rPr>
-          <w:b/>
-        </w:rPr>
-        <w:t xml:space="preserve"> Model:</w:t>
+        <w:t>Tf-idf Model:</w:t>
       </w:r>
       <w:r>
         <w:t xml:space="preserve"> </w:t>
@@ -437,15 +326,7 @@
     </w:p>
     <w:p>
       <w:r>
-        <w:t xml:space="preserve">-fi= frequency of the term </w:t>
-      </w:r>
-      <w:proofErr w:type="spellStart"/>
-      <w:r>
-        <w:t>i</w:t>
-      </w:r>
-      <w:proofErr w:type="spellEnd"/>
-      <w:r>
-        <w:t xml:space="preserve"> in the document</w:t>
+        <w:t>-fi= frequency of the term i in the document</w:t>
       </w:r>
     </w:p>
     <w:p>
@@ -456,21 +337,8 @@
     </w:p>
     <w:p>
       <w:r>
-        <w:t>-</w:t>
-      </w:r>
-      <w:proofErr w:type="spellStart"/>
-      <w:r>
-        <w:t>ni</w:t>
-      </w:r>
-      <w:proofErr w:type="spellEnd"/>
-      <w:r>
-        <w:t xml:space="preserve">= number of documents containing the term </w:t>
-      </w:r>
-      <w:proofErr w:type="spellStart"/>
-      <w:r>
-        <w:t>i</w:t>
-      </w:r>
-      <w:proofErr w:type="spellEnd"/>
+        <w:t>-ni= number of documents containing the term i</w:t>
+      </w:r>
     </w:p>
     <w:p/>
     <w:p>
@@ -531,30 +399,15 @@
       <w:r>
         <w:t>“</w:t>
       </w:r>
-      <w:proofErr w:type="spellStart"/>
-      <w:r>
-        <w:t>query_id</w:t>
-      </w:r>
-      <w:proofErr w:type="spellEnd"/>
-      <w:r>
-        <w:t xml:space="preserve">   Q0   </w:t>
-      </w:r>
-      <w:proofErr w:type="spellStart"/>
-      <w:r>
-        <w:t>doc_id</w:t>
-      </w:r>
-      <w:proofErr w:type="spellEnd"/>
-      <w:r>
-        <w:t xml:space="preserve">   </w:t>
+      <w:r>
+        <w:t xml:space="preserve">query_id   Q0   doc_id   </w:t>
       </w:r>
       <w:r>
         <w:t xml:space="preserve"> rank    score      </w:t>
       </w:r>
-      <w:proofErr w:type="spellStart"/>
       <w:r>
         <w:t>system_name</w:t>
       </w:r>
-      <w:proofErr w:type="spellEnd"/>
       <w:r>
         <w:t>”</w:t>
       </w:r>
@@ -626,29 +479,13 @@
     <w:p/>
     <w:p>
       <w:r>
-        <w:t>-</w:t>
-      </w:r>
-      <w:proofErr w:type="spellStart"/>
-      <w:r>
-        <w:t>fqi</w:t>
-      </w:r>
-      <w:proofErr w:type="spellEnd"/>
-      <w:r>
-        <w:t>,</w:t>
+        <w:t>-fqi,</w:t>
       </w:r>
       <w:r>
         <w:t xml:space="preserve"> </w:t>
       </w:r>
       <w:r>
-        <w:t xml:space="preserve">D= number of times the term </w:t>
-      </w:r>
-      <w:proofErr w:type="spellStart"/>
-      <w:r>
-        <w:t>i</w:t>
-      </w:r>
-      <w:proofErr w:type="spellEnd"/>
-      <w:r>
-        <w:t xml:space="preserve"> occurs in the document D</w:t>
+        <w:t>D= number of times the term i occurs in the document D</w:t>
       </w:r>
     </w:p>
     <w:p>
@@ -663,23 +500,7 @@
     </w:p>
     <w:p>
       <w:r>
-        <w:t>-</w:t>
-      </w:r>
-      <w:proofErr w:type="spellStart"/>
-      <w:r>
-        <w:t>Cqi</w:t>
-      </w:r>
-      <w:proofErr w:type="spellEnd"/>
-      <w:r>
-        <w:t xml:space="preserve">= number of times the term </w:t>
-      </w:r>
-      <w:proofErr w:type="spellStart"/>
-      <w:r>
-        <w:t>i</w:t>
-      </w:r>
-      <w:proofErr w:type="spellEnd"/>
-      <w:r>
-        <w:t xml:space="preserve"> occurs in the whole collection of documents</w:t>
+        <w:t>-Cqi= number of times the term i occurs in the whole collection of documents</w:t>
       </w:r>
     </w:p>
     <w:p>
@@ -715,32 +536,24 @@
     </w:p>
     <w:p>
       <w:r>
+        <w:t>• fqi is calculated for each term with the help of inverted index generated</w:t>
+      </w:r>
+      <w:r>
+        <w:t xml:space="preserve"> in unigram_index.txt</w:t>
+      </w:r>
+      <w:r>
+        <w:t>.</w:t>
+      </w:r>
+    </w:p>
+    <w:p>
+      <w:r>
+        <w:t>• Document length is found out using the unigram tokens generated</w:t>
+      </w:r>
+    </w:p>
+    <w:p>
+      <w:r>
         <w:t xml:space="preserve">• </w:t>
       </w:r>
-      <w:proofErr w:type="spellStart"/>
-      <w:r>
-        <w:t>fqi</w:t>
-      </w:r>
-      <w:proofErr w:type="spellEnd"/>
-      <w:r>
-        <w:t xml:space="preserve"> is calculated for each term with the help of inverted index generated</w:t>
-      </w:r>
-      <w:r>
-        <w:t xml:space="preserve"> in unigram_index.txt</w:t>
-      </w:r>
-      <w:r>
-        <w:t>.</w:t>
-      </w:r>
-    </w:p>
-    <w:p>
-      <w:r>
-        <w:t>• Document length is found out using the unigram tokens generated</w:t>
-      </w:r>
-    </w:p>
-    <w:p>
-      <w:r>
-        <w:t xml:space="preserve">• </w:t>
-      </w:r>
       <w:r>
         <w:t xml:space="preserve">C is computed using </w:t>
       </w:r>
@@ -748,39 +561,10 @@
         <w:t>d</w:t>
       </w:r>
       <w:r>
-        <w:t>oc-</w:t>
-      </w:r>
-      <w:proofErr w:type="spellStart"/>
-      <w:r>
-        <w:t>termCount</w:t>
-      </w:r>
-      <w:proofErr w:type="spellEnd"/>
-      <w:r>
-        <w:t xml:space="preserve"> </w:t>
-      </w:r>
-      <w:proofErr w:type="gramStart"/>
-      <w:r>
-        <w:t>table ,</w:t>
-      </w:r>
-      <w:proofErr w:type="gramEnd"/>
-      <w:r>
-        <w:t xml:space="preserve"> which contains each </w:t>
-      </w:r>
-      <w:proofErr w:type="spellStart"/>
-      <w:r>
-        <w:t>document_ID</w:t>
-      </w:r>
-      <w:proofErr w:type="spellEnd"/>
-      <w:r>
-        <w:t xml:space="preserve"> and its document length (DL). </w:t>
-      </w:r>
-      <w:proofErr w:type="spellStart"/>
-      <w:r>
-        <w:t>Cqi</w:t>
-      </w:r>
-      <w:proofErr w:type="spellEnd"/>
-      <w:r>
-        <w:t xml:space="preserve"> for each term is calculated </w:t>
+        <w:t xml:space="preserve">oc-termCount table , which contains each document_ID and its document length (DL). </w:t>
+      </w:r>
+      <w:r>
+        <w:t xml:space="preserve">Cqi for each term is calculated </w:t>
       </w:r>
       <w:r>
         <w:t xml:space="preserve">by computing </w:t>
@@ -817,30 +601,15 @@
       <w:r>
         <w:t>“</w:t>
       </w:r>
-      <w:proofErr w:type="spellStart"/>
-      <w:r>
-        <w:t>query_id</w:t>
-      </w:r>
-      <w:proofErr w:type="spellEnd"/>
-      <w:r>
-        <w:t xml:space="preserve">   Q0   </w:t>
-      </w:r>
-      <w:proofErr w:type="spellStart"/>
-      <w:r>
-        <w:t>doc_id</w:t>
-      </w:r>
-      <w:proofErr w:type="spellEnd"/>
-      <w:r>
-        <w:t xml:space="preserve">   </w:t>
+      <w:r>
+        <w:t xml:space="preserve">query_id   Q0   doc_id   </w:t>
       </w:r>
       <w:r>
         <w:t xml:space="preserve"> rank    score      </w:t>
       </w:r>
-      <w:proofErr w:type="spellStart"/>
       <w:r>
         <w:t>system_name</w:t>
       </w:r>
-      <w:proofErr w:type="spellEnd"/>
       <w:r>
         <w:t>”</w:t>
       </w:r>
@@ -875,15 +644,7 @@
         <w:jc w:val="both"/>
       </w:pPr>
       <w:r>
-        <w:t xml:space="preserve">We downloaded and setup </w:t>
-      </w:r>
-      <w:proofErr w:type="spellStart"/>
-      <w:r>
-        <w:t>lucene</w:t>
-      </w:r>
-      <w:proofErr w:type="spellEnd"/>
-      <w:r>
-        <w:t xml:space="preserve"> library from  </w:t>
+        <w:t xml:space="preserve">We downloaded and setup lucene library from  </w:t>
       </w:r>
       <w:hyperlink r:id="rId8" w:history="1">
         <w:r>
@@ -972,15 +733,7 @@
         <w:t xml:space="preserve">• </w:t>
       </w:r>
       <w:r>
-        <w:t xml:space="preserve">Using “simpleAnalyzer” as our </w:t>
-      </w:r>
-      <w:proofErr w:type="gramStart"/>
-      <w:r>
-        <w:t>analyzer ,</w:t>
-      </w:r>
-      <w:proofErr w:type="gramEnd"/>
-      <w:r>
-        <w:t xml:space="preserve"> we indexed the raw documents.</w:t>
+        <w:t>Using “simpleAnalyzer” as our analyzer , we indexed the raw documents.</w:t>
       </w:r>
     </w:p>
     <w:p>
@@ -1005,18 +758,10 @@
         <w:t>result</w:t>
       </w:r>
       <w:r>
-        <w:t xml:space="preserve">s for each </w:t>
-      </w:r>
-      <w:proofErr w:type="gramStart"/>
-      <w:r>
-        <w:t xml:space="preserve">query </w:t>
-      </w:r>
-      <w:r>
-        <w:t xml:space="preserve"> is</w:t>
-      </w:r>
-      <w:proofErr w:type="gramEnd"/>
-      <w:r>
-        <w:t xml:space="preserve"> printed into a text file (</w:t>
+        <w:t xml:space="preserve">s for each query </w:t>
+      </w:r>
+      <w:r>
+        <w:t xml:space="preserve"> is printed into a text file (</w:t>
       </w:r>
       <w:r>
         <w:t>Lucene_</w:t>
@@ -1035,30 +780,15 @@
       <w:r>
         <w:t>“</w:t>
       </w:r>
-      <w:proofErr w:type="spellStart"/>
-      <w:r>
-        <w:t>query_id</w:t>
-      </w:r>
-      <w:proofErr w:type="spellEnd"/>
-      <w:r>
-        <w:t xml:space="preserve">   Q0   </w:t>
-      </w:r>
-      <w:proofErr w:type="spellStart"/>
-      <w:r>
-        <w:t>doc_id</w:t>
-      </w:r>
-      <w:proofErr w:type="spellEnd"/>
-      <w:r>
-        <w:t xml:space="preserve">   </w:t>
+      <w:r>
+        <w:t xml:space="preserve">query_id   Q0   doc_id   </w:t>
       </w:r>
       <w:r>
         <w:t xml:space="preserve"> rank    score      </w:t>
       </w:r>
-      <w:proofErr w:type="spellStart"/>
       <w:r>
         <w:t>system_name</w:t>
       </w:r>
-      <w:proofErr w:type="spellEnd"/>
       <w:r>
         <w:t>”</w:t>
       </w:r>
@@ -1309,8 +1039,1441 @@
           <w:sz w:val="21"/>
           <w:szCs w:val="17"/>
         </w:rPr>
+        <w:t xml:space="preserve"> using three queries</w:t>
+      </w:r>
+      <w:r>
+        <w:rPr>
+          <w:sz w:val="21"/>
+          <w:szCs w:val="17"/>
+        </w:rPr>
+        <w:t xml:space="preserve"> to compare the effect of stemming on ranking: </w:t>
+      </w:r>
+    </w:p>
+    <w:p>
+      <w:pPr>
+        <w:rPr>
+          <w:sz w:val="21"/>
+          <w:szCs w:val="17"/>
+        </w:rPr>
+      </w:pPr>
+    </w:p>
+    <w:p>
+      <w:pPr>
+        <w:rPr>
+          <w:sz w:val="21"/>
+          <w:szCs w:val="17"/>
+        </w:rPr>
+      </w:pPr>
+      <w:r>
+        <w:rPr>
+          <w:sz w:val="21"/>
+          <w:szCs w:val="17"/>
+        </w:rPr>
+        <w:t>a)</w:t>
+      </w:r>
+      <w:r>
+        <w:rPr>
+          <w:sz w:val="21"/>
+          <w:szCs w:val="17"/>
+        </w:rPr>
+        <w:t xml:space="preserve"> </w:t>
+      </w:r>
+      <w:r>
+        <w:rPr>
+          <w:sz w:val="21"/>
+          <w:szCs w:val="17"/>
+        </w:rPr>
+        <w:t>Query</w:t>
+      </w:r>
+      <w:r>
+        <w:rPr>
+          <w:sz w:val="21"/>
+          <w:szCs w:val="17"/>
+        </w:rPr>
         <w:t>:</w:t>
       </w:r>
+      <w:r>
+        <w:rPr>
+          <w:sz w:val="21"/>
+          <w:szCs w:val="17"/>
+        </w:rPr>
+        <w:t xml:space="preserve"> </w:t>
+      </w:r>
+      <w:r>
+        <w:rPr>
+          <w:sz w:val="21"/>
+          <w:szCs w:val="17"/>
+        </w:rPr>
+        <w:t>code optimization for space efficiency</w:t>
+      </w:r>
+    </w:p>
+    <w:p>
+      <w:pPr>
+        <w:rPr>
+          <w:sz w:val="21"/>
+          <w:szCs w:val="17"/>
+        </w:rPr>
+      </w:pPr>
+      <w:r>
+        <w:rPr>
+          <w:sz w:val="21"/>
+          <w:szCs w:val="17"/>
+        </w:rPr>
+        <w:t xml:space="preserve">    Query with stemming</w:t>
+      </w:r>
+      <w:r>
+        <w:rPr>
+          <w:sz w:val="21"/>
+          <w:szCs w:val="17"/>
+        </w:rPr>
+        <w:t>:</w:t>
+      </w:r>
+      <w:r>
+        <w:rPr>
+          <w:sz w:val="21"/>
+          <w:szCs w:val="17"/>
+        </w:rPr>
+        <w:t xml:space="preserve"> </w:t>
+      </w:r>
+      <w:r>
+        <w:rPr>
+          <w:sz w:val="21"/>
+          <w:szCs w:val="17"/>
+        </w:rPr>
+        <w:t>code optim for space effici</w:t>
+      </w:r>
+    </w:p>
+    <w:p>
+      <w:pPr>
+        <w:rPr>
+          <w:sz w:val="21"/>
+          <w:szCs w:val="17"/>
+        </w:rPr>
+      </w:pPr>
+    </w:p>
+    <w:p>
+      <w:pPr>
+        <w:rPr>
+          <w:sz w:val="21"/>
+          <w:szCs w:val="17"/>
+        </w:rPr>
+      </w:pPr>
+      <w:r>
+        <w:rPr>
+          <w:sz w:val="21"/>
+          <w:szCs w:val="17"/>
+        </w:rPr>
+        <w:t>Consider below example:</w:t>
+      </w:r>
+      <w:r>
+        <w:rPr>
+          <w:sz w:val="21"/>
+          <w:szCs w:val="17"/>
+        </w:rPr>
+        <w:t xml:space="preserve"> </w:t>
+      </w:r>
+    </w:p>
+    <w:p>
+      <w:pPr>
+        <w:rPr>
+          <w:sz w:val="21"/>
+          <w:szCs w:val="17"/>
+        </w:rPr>
+      </w:pPr>
+      <w:r>
+        <w:rPr>
+          <w:sz w:val="21"/>
+          <w:szCs w:val="17"/>
+        </w:rPr>
+        <w:t>(DocID : Rank)</w:t>
+      </w:r>
+    </w:p>
+    <w:p>
+      <w:pPr>
+        <w:rPr>
+          <w:sz w:val="21"/>
+          <w:szCs w:val="17"/>
+        </w:rPr>
+      </w:pPr>
+      <w:r>
+        <w:rPr>
+          <w:sz w:val="21"/>
+          <w:szCs w:val="17"/>
+        </w:rPr>
+        <w:t xml:space="preserve">CACM-1947 </w:t>
+      </w:r>
+      <w:r>
+        <w:rPr>
+          <w:sz w:val="21"/>
+          <w:szCs w:val="17"/>
+        </w:rPr>
+        <w:t>:</w:t>
+      </w:r>
+      <w:r>
+        <w:rPr>
+          <w:sz w:val="21"/>
+          <w:szCs w:val="17"/>
+        </w:rPr>
+        <w:t>1 (un</w:t>
+      </w:r>
+      <w:r>
+        <w:rPr>
+          <w:sz w:val="21"/>
+          <w:szCs w:val="17"/>
+        </w:rPr>
+        <w:t xml:space="preserve">stemmed version) </w:t>
+      </w:r>
+      <w:r>
+        <w:rPr>
+          <w:sz w:val="21"/>
+          <w:szCs w:val="17"/>
+        </w:rPr>
+        <w:t xml:space="preserve">vs CACM-1947 </w:t>
+      </w:r>
+      <w:r>
+        <w:rPr>
+          <w:sz w:val="21"/>
+          <w:szCs w:val="17"/>
+        </w:rPr>
+        <w:t>:</w:t>
+      </w:r>
+      <w:r>
+        <w:rPr>
+          <w:sz w:val="21"/>
+          <w:szCs w:val="17"/>
+        </w:rPr>
+        <w:t>3 (</w:t>
+      </w:r>
+      <w:r>
+        <w:rPr>
+          <w:sz w:val="21"/>
+          <w:szCs w:val="17"/>
+        </w:rPr>
+        <w:t>stemmed version)</w:t>
+      </w:r>
+    </w:p>
+    <w:p>
+      <w:pPr>
+        <w:rPr>
+          <w:sz w:val="21"/>
+          <w:szCs w:val="17"/>
+        </w:rPr>
+      </w:pPr>
+      <w:r>
+        <w:rPr>
+          <w:sz w:val="21"/>
+          <w:szCs w:val="17"/>
+        </w:rPr>
+        <w:t xml:space="preserve">CACM-2748 </w:t>
+      </w:r>
+      <w:r>
+        <w:rPr>
+          <w:sz w:val="21"/>
+          <w:szCs w:val="17"/>
+        </w:rPr>
+        <w:t>:</w:t>
+      </w:r>
+      <w:r>
+        <w:rPr>
+          <w:sz w:val="21"/>
+          <w:szCs w:val="17"/>
+        </w:rPr>
+        <w:t xml:space="preserve">3 (unstemmed version) </w:t>
+      </w:r>
+      <w:r>
+        <w:rPr>
+          <w:sz w:val="21"/>
+          <w:szCs w:val="17"/>
+        </w:rPr>
+        <w:t xml:space="preserve">vs CACM-2748 </w:t>
+      </w:r>
+      <w:r>
+        <w:rPr>
+          <w:sz w:val="21"/>
+          <w:szCs w:val="17"/>
+        </w:rPr>
+        <w:t>:</w:t>
+      </w:r>
+      <w:r>
+        <w:rPr>
+          <w:sz w:val="21"/>
+          <w:szCs w:val="17"/>
+        </w:rPr>
+        <w:t>1</w:t>
+      </w:r>
+      <w:r>
+        <w:rPr>
+          <w:sz w:val="21"/>
+          <w:szCs w:val="17"/>
+        </w:rPr>
+        <w:t xml:space="preserve"> (</w:t>
+      </w:r>
+      <w:r>
+        <w:rPr>
+          <w:sz w:val="21"/>
+          <w:szCs w:val="17"/>
+        </w:rPr>
+        <w:t>stemmed version)</w:t>
+      </w:r>
+    </w:p>
+    <w:p>
+      <w:pPr>
+        <w:rPr>
+          <w:sz w:val="21"/>
+          <w:szCs w:val="17"/>
+        </w:rPr>
+      </w:pPr>
+    </w:p>
+    <w:p>
+      <w:pPr>
+        <w:rPr>
+          <w:sz w:val="21"/>
+          <w:szCs w:val="17"/>
+        </w:rPr>
+      </w:pPr>
+      <w:r>
+        <w:rPr>
+          <w:sz w:val="21"/>
+          <w:szCs w:val="17"/>
+        </w:rPr>
+        <w:t>CACM – 1947</w:t>
+      </w:r>
+      <w:r>
+        <w:rPr>
+          <w:sz w:val="21"/>
+          <w:szCs w:val="17"/>
+        </w:rPr>
+        <w:t xml:space="preserve">: </w:t>
+      </w:r>
+      <w:r>
+        <w:rPr>
+          <w:sz w:val="21"/>
+          <w:szCs w:val="17"/>
+        </w:rPr>
+        <w:t xml:space="preserve">Initially CACM-1947 would only </w:t>
+      </w:r>
+      <w:r>
+        <w:rPr>
+          <w:sz w:val="21"/>
+          <w:szCs w:val="17"/>
+        </w:rPr>
+        <w:t>compare</w:t>
+      </w:r>
+      <w:r>
+        <w:rPr>
+          <w:sz w:val="21"/>
+          <w:szCs w:val="17"/>
+        </w:rPr>
+        <w:t xml:space="preserve"> with files that contain the term “optimization” now after stemming it has to c</w:t>
+      </w:r>
+      <w:r>
+        <w:rPr>
+          <w:sz w:val="21"/>
+          <w:szCs w:val="17"/>
+        </w:rPr>
+        <w:t>ompare</w:t>
+      </w:r>
+      <w:r>
+        <w:rPr>
+          <w:sz w:val="21"/>
+          <w:szCs w:val="17"/>
+        </w:rPr>
+        <w:t xml:space="preserve"> with all documents which contain word optimize, optimizations, optimal which are now reduced to </w:t>
+      </w:r>
+      <w:r>
+        <w:rPr>
+          <w:sz w:val="21"/>
+          <w:szCs w:val="17"/>
+        </w:rPr>
+        <w:t xml:space="preserve">stem class </w:t>
+      </w:r>
+      <w:r>
+        <w:rPr>
+          <w:sz w:val="21"/>
+          <w:szCs w:val="17"/>
+        </w:rPr>
+        <w:t>‘</w:t>
+      </w:r>
+      <w:r>
+        <w:rPr>
+          <w:sz w:val="21"/>
+          <w:szCs w:val="17"/>
+        </w:rPr>
+        <w:t>optim</w:t>
+      </w:r>
+      <w:r>
+        <w:rPr>
+          <w:sz w:val="21"/>
+          <w:szCs w:val="17"/>
+        </w:rPr>
+        <w:t>’</w:t>
+      </w:r>
+      <w:r>
+        <w:rPr>
+          <w:sz w:val="21"/>
+          <w:szCs w:val="17"/>
+        </w:rPr>
+        <w:t xml:space="preserve"> and hence the rank falls for document CACM - 1947</w:t>
+      </w:r>
+    </w:p>
+    <w:p>
+      <w:pPr>
+        <w:rPr>
+          <w:sz w:val="21"/>
+          <w:szCs w:val="17"/>
+        </w:rPr>
+      </w:pPr>
+    </w:p>
+    <w:p>
+      <w:pPr>
+        <w:rPr>
+          <w:sz w:val="21"/>
+          <w:szCs w:val="17"/>
+        </w:rPr>
+      </w:pPr>
+      <w:r>
+        <w:rPr>
+          <w:sz w:val="21"/>
+          <w:szCs w:val="17"/>
+        </w:rPr>
+        <w:t>CACM-2748</w:t>
+      </w:r>
+      <w:r>
+        <w:rPr>
+          <w:sz w:val="21"/>
+          <w:szCs w:val="17"/>
+        </w:rPr>
+        <w:t>: Before stemming CACM-2748 had</w:t>
+      </w:r>
+      <w:r>
+        <w:rPr>
+          <w:sz w:val="21"/>
+          <w:szCs w:val="17"/>
+        </w:rPr>
+        <w:t xml:space="preserve"> no </w:t>
+      </w:r>
+      <w:r>
+        <w:rPr>
+          <w:sz w:val="21"/>
+          <w:szCs w:val="17"/>
+        </w:rPr>
+        <w:t xml:space="preserve">occurrence </w:t>
+      </w:r>
+      <w:r>
+        <w:rPr>
+          <w:sz w:val="21"/>
+          <w:szCs w:val="17"/>
+        </w:rPr>
+        <w:t xml:space="preserve">of </w:t>
+      </w:r>
+      <w:r>
+        <w:rPr>
+          <w:sz w:val="21"/>
+          <w:szCs w:val="17"/>
+        </w:rPr>
+        <w:t>‘</w:t>
+      </w:r>
+      <w:r>
+        <w:rPr>
+          <w:sz w:val="21"/>
+          <w:szCs w:val="17"/>
+        </w:rPr>
+        <w:t>efficiency</w:t>
+      </w:r>
+      <w:r>
+        <w:rPr>
+          <w:sz w:val="21"/>
+          <w:szCs w:val="17"/>
+        </w:rPr>
+        <w:t>’</w:t>
+      </w:r>
+      <w:r>
+        <w:rPr>
+          <w:sz w:val="21"/>
+          <w:szCs w:val="17"/>
+        </w:rPr>
+        <w:t xml:space="preserve"> but after stemming the word ‘efficient’ has been stemmed to word effici creating more hits with query term hence its ranki</w:t>
+      </w:r>
+      <w:r>
+        <w:rPr>
+          <w:sz w:val="21"/>
+          <w:szCs w:val="17"/>
+        </w:rPr>
+        <w:t>ng rises.</w:t>
+      </w:r>
+    </w:p>
+    <w:p>
+      <w:pPr>
+        <w:rPr>
+          <w:sz w:val="21"/>
+          <w:szCs w:val="17"/>
+        </w:rPr>
+      </w:pPr>
+    </w:p>
+    <w:p>
+      <w:pPr>
+        <w:rPr>
+          <w:sz w:val="21"/>
+          <w:szCs w:val="17"/>
+        </w:rPr>
+      </w:pPr>
+    </w:p>
+    <w:p>
+      <w:pPr>
+        <w:rPr>
+          <w:sz w:val="21"/>
+          <w:szCs w:val="17"/>
+        </w:rPr>
+      </w:pPr>
+    </w:p>
+    <w:p>
+      <w:pPr>
+        <w:rPr>
+          <w:sz w:val="21"/>
+          <w:szCs w:val="17"/>
+        </w:rPr>
+      </w:pPr>
+    </w:p>
+    <w:p>
+      <w:pPr>
+        <w:rPr>
+          <w:sz w:val="21"/>
+          <w:szCs w:val="17"/>
+        </w:rPr>
+      </w:pPr>
+    </w:p>
+    <w:p>
+      <w:pPr>
+        <w:rPr>
+          <w:sz w:val="21"/>
+          <w:szCs w:val="17"/>
+        </w:rPr>
+      </w:pPr>
+      <w:r>
+        <w:rPr>
+          <w:sz w:val="21"/>
+          <w:szCs w:val="17"/>
+        </w:rPr>
+        <w:t>b</w:t>
+      </w:r>
+      <w:r>
+        <w:rPr>
+          <w:sz w:val="21"/>
+          <w:szCs w:val="17"/>
+        </w:rPr>
+        <w:t xml:space="preserve">) </w:t>
+      </w:r>
+      <w:r>
+        <w:rPr>
+          <w:sz w:val="21"/>
+          <w:szCs w:val="17"/>
+        </w:rPr>
+        <w:t>Query:</w:t>
+      </w:r>
+      <w:r>
+        <w:rPr>
+          <w:sz w:val="21"/>
+          <w:szCs w:val="17"/>
+        </w:rPr>
+        <w:t xml:space="preserve"> </w:t>
+      </w:r>
+      <w:r>
+        <w:rPr>
+          <w:sz w:val="21"/>
+          <w:szCs w:val="17"/>
+        </w:rPr>
+        <w:t>Parallel processors in information retrieval</w:t>
+      </w:r>
+      <w:r>
+        <w:rPr>
+          <w:sz w:val="21"/>
+          <w:szCs w:val="17"/>
+        </w:rPr>
+        <w:t xml:space="preserve"> </w:t>
+      </w:r>
+    </w:p>
+    <w:p>
+      <w:pPr>
+        <w:rPr>
+          <w:sz w:val="21"/>
+          <w:szCs w:val="17"/>
+        </w:rPr>
+      </w:pPr>
+      <w:r>
+        <w:rPr>
+          <w:sz w:val="21"/>
+          <w:szCs w:val="17"/>
+        </w:rPr>
+        <w:t xml:space="preserve">    </w:t>
+      </w:r>
+      <w:r>
+        <w:rPr>
+          <w:sz w:val="21"/>
+          <w:szCs w:val="17"/>
+        </w:rPr>
+        <w:t xml:space="preserve">Query </w:t>
+      </w:r>
+      <w:r>
+        <w:rPr>
+          <w:sz w:val="21"/>
+          <w:szCs w:val="17"/>
+        </w:rPr>
+        <w:t>after</w:t>
+      </w:r>
+      <w:r>
+        <w:rPr>
+          <w:sz w:val="21"/>
+          <w:szCs w:val="17"/>
+        </w:rPr>
+        <w:t xml:space="preserve"> </w:t>
+      </w:r>
+      <w:r>
+        <w:rPr>
+          <w:sz w:val="21"/>
+          <w:szCs w:val="17"/>
+        </w:rPr>
+        <w:t>stemming:</w:t>
+      </w:r>
+      <w:r>
+        <w:rPr>
+          <w:sz w:val="21"/>
+          <w:szCs w:val="17"/>
+        </w:rPr>
+        <w:t xml:space="preserve"> </w:t>
+      </w:r>
+      <w:r>
+        <w:rPr>
+          <w:sz w:val="21"/>
+          <w:szCs w:val="17"/>
+        </w:rPr>
+        <w:t>parallel processor in inform retriev</w:t>
+      </w:r>
+    </w:p>
+    <w:p>
+      <w:pPr>
+        <w:rPr>
+          <w:sz w:val="21"/>
+          <w:szCs w:val="17"/>
+        </w:rPr>
+      </w:pPr>
+    </w:p>
+    <w:p>
+      <w:pPr>
+        <w:rPr>
+          <w:sz w:val="21"/>
+          <w:szCs w:val="17"/>
+        </w:rPr>
+      </w:pPr>
+      <w:r>
+        <w:rPr>
+          <w:sz w:val="21"/>
+          <w:szCs w:val="17"/>
+        </w:rPr>
+        <w:t>Consider below example</w:t>
+      </w:r>
+      <w:r>
+        <w:rPr>
+          <w:sz w:val="21"/>
+          <w:szCs w:val="17"/>
+        </w:rPr>
+        <w:t>:</w:t>
+      </w:r>
+      <w:r>
+        <w:rPr>
+          <w:sz w:val="21"/>
+          <w:szCs w:val="17"/>
+        </w:rPr>
+        <w:t xml:space="preserve"> </w:t>
+      </w:r>
+    </w:p>
+    <w:p>
+      <w:pPr>
+        <w:rPr>
+          <w:sz w:val="21"/>
+          <w:szCs w:val="17"/>
+        </w:rPr>
+      </w:pPr>
+      <w:r>
+        <w:rPr>
+          <w:sz w:val="21"/>
+          <w:szCs w:val="17"/>
+        </w:rPr>
+        <w:t xml:space="preserve">CACM-2714 </w:t>
+      </w:r>
+      <w:r>
+        <w:rPr>
+          <w:sz w:val="21"/>
+          <w:szCs w:val="17"/>
+        </w:rPr>
+        <w:t>:1 (un</w:t>
+      </w:r>
+      <w:r>
+        <w:rPr>
+          <w:sz w:val="21"/>
+          <w:szCs w:val="17"/>
+        </w:rPr>
+        <w:t>stemmed version)</w:t>
+      </w:r>
+      <w:r>
+        <w:rPr>
+          <w:sz w:val="21"/>
+          <w:szCs w:val="17"/>
+        </w:rPr>
+        <w:t xml:space="preserve"> </w:t>
+      </w:r>
+      <w:r>
+        <w:rPr>
+          <w:sz w:val="21"/>
+          <w:szCs w:val="17"/>
+        </w:rPr>
+        <w:t xml:space="preserve">vs </w:t>
+      </w:r>
+      <w:r>
+        <w:rPr>
+          <w:sz w:val="21"/>
+          <w:szCs w:val="17"/>
+        </w:rPr>
+        <w:t xml:space="preserve">CACM-2714 </w:t>
+      </w:r>
+      <w:r>
+        <w:rPr>
+          <w:sz w:val="21"/>
+          <w:szCs w:val="17"/>
+        </w:rPr>
+        <w:t>:</w:t>
+      </w:r>
+      <w:r>
+        <w:rPr>
+          <w:sz w:val="21"/>
+          <w:szCs w:val="17"/>
+        </w:rPr>
+        <w:t>3 (stemmed version)</w:t>
+      </w:r>
+    </w:p>
+    <w:p>
+      <w:pPr>
+        <w:rPr>
+          <w:sz w:val="21"/>
+          <w:szCs w:val="17"/>
+        </w:rPr>
+      </w:pPr>
+      <w:r>
+        <w:rPr>
+          <w:sz w:val="21"/>
+          <w:szCs w:val="17"/>
+        </w:rPr>
+        <w:t xml:space="preserve">CACM-1811 </w:t>
+      </w:r>
+      <w:r>
+        <w:rPr>
+          <w:sz w:val="21"/>
+          <w:szCs w:val="17"/>
+        </w:rPr>
+        <w:t>:</w:t>
+      </w:r>
+      <w:r>
+        <w:rPr>
+          <w:sz w:val="21"/>
+          <w:szCs w:val="17"/>
+        </w:rPr>
+        <w:t>6</w:t>
+      </w:r>
+      <w:r>
+        <w:rPr>
+          <w:sz w:val="21"/>
+          <w:szCs w:val="17"/>
+        </w:rPr>
+        <w:t xml:space="preserve"> (un</w:t>
+      </w:r>
+      <w:r>
+        <w:rPr>
+          <w:sz w:val="21"/>
+          <w:szCs w:val="17"/>
+        </w:rPr>
+        <w:t>stemmed version)</w:t>
+      </w:r>
+      <w:r>
+        <w:rPr>
+          <w:sz w:val="21"/>
+          <w:szCs w:val="17"/>
+        </w:rPr>
+        <w:t xml:space="preserve"> </w:t>
+      </w:r>
+      <w:r>
+        <w:rPr>
+          <w:sz w:val="21"/>
+          <w:szCs w:val="17"/>
+        </w:rPr>
+        <w:t xml:space="preserve">vs </w:t>
+      </w:r>
+      <w:r>
+        <w:rPr>
+          <w:sz w:val="21"/>
+          <w:szCs w:val="17"/>
+        </w:rPr>
+        <w:t xml:space="preserve">CACM-1811 </w:t>
+      </w:r>
+      <w:r>
+        <w:rPr>
+          <w:sz w:val="21"/>
+          <w:szCs w:val="17"/>
+        </w:rPr>
+        <w:t>:</w:t>
+      </w:r>
+      <w:r>
+        <w:rPr>
+          <w:sz w:val="21"/>
+          <w:szCs w:val="17"/>
+        </w:rPr>
+        <w:t>1(stemmed version)</w:t>
+      </w:r>
+    </w:p>
+    <w:p>
+      <w:pPr>
+        <w:rPr>
+          <w:sz w:val="21"/>
+          <w:szCs w:val="17"/>
+        </w:rPr>
+      </w:pPr>
+    </w:p>
+    <w:p>
+      <w:pPr>
+        <w:rPr>
+          <w:sz w:val="21"/>
+          <w:szCs w:val="17"/>
+        </w:rPr>
+      </w:pPr>
+      <w:r>
+        <w:rPr>
+          <w:sz w:val="21"/>
+          <w:szCs w:val="17"/>
+        </w:rPr>
+        <w:t xml:space="preserve">In the query and in the index all the occurrences of </w:t>
+      </w:r>
+      <w:r>
+        <w:rPr>
+          <w:sz w:val="21"/>
+          <w:szCs w:val="17"/>
+        </w:rPr>
+        <w:t>‘</w:t>
+      </w:r>
+      <w:r>
+        <w:rPr>
+          <w:sz w:val="21"/>
+          <w:szCs w:val="17"/>
+        </w:rPr>
+        <w:t>processors</w:t>
+      </w:r>
+      <w:r>
+        <w:rPr>
+          <w:sz w:val="21"/>
+          <w:szCs w:val="17"/>
+        </w:rPr>
+        <w:t>’</w:t>
+      </w:r>
+      <w:r>
+        <w:rPr>
+          <w:sz w:val="21"/>
+          <w:szCs w:val="17"/>
+        </w:rPr>
+        <w:t xml:space="preserve"> have been stemmed to ‘processor’ so BM25 with stemming model picks up the documents that have the term </w:t>
+      </w:r>
+      <w:r>
+        <w:rPr>
+          <w:sz w:val="21"/>
+          <w:szCs w:val="17"/>
+        </w:rPr>
+        <w:t>‘</w:t>
+      </w:r>
+      <w:r>
+        <w:rPr>
+          <w:sz w:val="21"/>
+          <w:szCs w:val="17"/>
+        </w:rPr>
+        <w:t>processor</w:t>
+      </w:r>
+      <w:r>
+        <w:rPr>
+          <w:sz w:val="21"/>
+          <w:szCs w:val="17"/>
+        </w:rPr>
+        <w:t>’</w:t>
+      </w:r>
+      <w:r>
+        <w:rPr>
+          <w:sz w:val="21"/>
+          <w:szCs w:val="17"/>
+        </w:rPr>
+        <w:t>, whereas BM25 model without stemming picks up only those documents containing the word</w:t>
+      </w:r>
+      <w:r>
+        <w:rPr>
+          <w:sz w:val="21"/>
+          <w:szCs w:val="17"/>
+        </w:rPr>
+        <w:t xml:space="preserve"> </w:t>
+      </w:r>
+      <w:r>
+        <w:rPr>
+          <w:sz w:val="21"/>
+          <w:szCs w:val="17"/>
+        </w:rPr>
+        <w:t>‘processors’</w:t>
+      </w:r>
+      <w:r>
+        <w:rPr>
+          <w:sz w:val="21"/>
+          <w:szCs w:val="17"/>
+        </w:rPr>
+        <w:t>.</w:t>
+      </w:r>
+      <w:r>
+        <w:rPr>
+          <w:sz w:val="21"/>
+          <w:szCs w:val="17"/>
+        </w:rPr>
+        <w:t xml:space="preserve"> Document 2714 contains 3 mentions of the word ‘processors’ and Document CACM-1811 has 2 mentions ‘parallel-processor’ and ‘parallel-processors’ after stemming, CACM-1811 will have more hits than CACM-2714. </w:t>
+      </w:r>
+      <w:r>
+        <w:rPr>
+          <w:sz w:val="21"/>
+          <w:szCs w:val="17"/>
+        </w:rPr>
+        <w:t xml:space="preserve">So, its ranking </w:t>
+      </w:r>
+      <w:r>
+        <w:rPr>
+          <w:sz w:val="21"/>
+          <w:szCs w:val="17"/>
+        </w:rPr>
+        <w:t>goes up after stemming the corpus.</w:t>
+      </w:r>
+    </w:p>
+    <w:p>
+      <w:pPr>
+        <w:rPr>
+          <w:sz w:val="21"/>
+          <w:szCs w:val="17"/>
+        </w:rPr>
+      </w:pPr>
+    </w:p>
+    <w:p>
+      <w:pPr>
+        <w:rPr>
+          <w:sz w:val="21"/>
+          <w:szCs w:val="17"/>
+        </w:rPr>
+      </w:pPr>
+      <w:r>
+        <w:rPr>
+          <w:sz w:val="21"/>
+          <w:szCs w:val="17"/>
+        </w:rPr>
+        <w:t>c</w:t>
+      </w:r>
+      <w:r>
+        <w:rPr>
+          <w:sz w:val="21"/>
+          <w:szCs w:val="17"/>
+        </w:rPr>
+        <w:t>)</w:t>
+      </w:r>
+      <w:r>
+        <w:t xml:space="preserve"> </w:t>
+      </w:r>
+      <w:r>
+        <w:rPr>
+          <w:sz w:val="21"/>
+          <w:szCs w:val="17"/>
+        </w:rPr>
+        <w:t xml:space="preserve"> </w:t>
+      </w:r>
+      <w:r>
+        <w:rPr>
+          <w:sz w:val="21"/>
+          <w:szCs w:val="17"/>
+        </w:rPr>
+        <w:t>Query</w:t>
+      </w:r>
+      <w:r>
+        <w:rPr>
+          <w:sz w:val="21"/>
+          <w:szCs w:val="17"/>
+        </w:rPr>
+        <w:t>:</w:t>
+      </w:r>
+      <w:r>
+        <w:rPr>
+          <w:sz w:val="21"/>
+          <w:szCs w:val="17"/>
+        </w:rPr>
+        <w:t xml:space="preserve"> </w:t>
+      </w:r>
+      <w:r>
+        <w:rPr>
+          <w:sz w:val="21"/>
+          <w:szCs w:val="17"/>
+        </w:rPr>
+        <w:t>Parallel algorithms</w:t>
+      </w:r>
+    </w:p>
+    <w:p>
+      <w:pPr>
+        <w:rPr>
+          <w:sz w:val="21"/>
+          <w:szCs w:val="17"/>
+        </w:rPr>
+      </w:pPr>
+      <w:r>
+        <w:rPr>
+          <w:sz w:val="21"/>
+          <w:szCs w:val="17"/>
+        </w:rPr>
+        <w:t xml:space="preserve">     </w:t>
+      </w:r>
+      <w:r>
+        <w:rPr>
+          <w:sz w:val="21"/>
+          <w:szCs w:val="17"/>
+        </w:rPr>
+        <w:t>Query with stemming</w:t>
+      </w:r>
+      <w:r>
+        <w:rPr>
+          <w:sz w:val="21"/>
+          <w:szCs w:val="17"/>
+        </w:rPr>
+        <w:t>:</w:t>
+      </w:r>
+      <w:r>
+        <w:rPr>
+          <w:sz w:val="21"/>
+          <w:szCs w:val="17"/>
+        </w:rPr>
+        <w:t xml:space="preserve"> </w:t>
+      </w:r>
+      <w:r>
+        <w:rPr>
+          <w:sz w:val="21"/>
+          <w:szCs w:val="17"/>
+        </w:rPr>
+        <w:t>parallel algorithm</w:t>
+      </w:r>
+    </w:p>
+    <w:p>
+      <w:pPr>
+        <w:rPr>
+          <w:sz w:val="21"/>
+          <w:szCs w:val="17"/>
+        </w:rPr>
+      </w:pPr>
+    </w:p>
+    <w:p>
+      <w:pPr>
+        <w:rPr>
+          <w:sz w:val="21"/>
+          <w:szCs w:val="17"/>
+        </w:rPr>
+      </w:pPr>
+      <w:r>
+        <w:rPr>
+          <w:sz w:val="21"/>
+          <w:szCs w:val="17"/>
+        </w:rPr>
+        <w:t>B</w:t>
+      </w:r>
+      <w:r>
+        <w:rPr>
+          <w:sz w:val="21"/>
+          <w:szCs w:val="17"/>
+        </w:rPr>
+        <w:t xml:space="preserve">oth the query </w:t>
+      </w:r>
+      <w:r>
+        <w:rPr>
+          <w:sz w:val="21"/>
+          <w:szCs w:val="17"/>
+        </w:rPr>
+        <w:t>seems</w:t>
+      </w:r>
+      <w:r>
+        <w:rPr>
+          <w:sz w:val="21"/>
+          <w:szCs w:val="17"/>
+        </w:rPr>
+        <w:t xml:space="preserve"> to retrieve the same set of </w:t>
+      </w:r>
+      <w:r>
+        <w:rPr>
+          <w:sz w:val="21"/>
+          <w:szCs w:val="17"/>
+        </w:rPr>
+        <w:t xml:space="preserve">documents </w:t>
+      </w:r>
+      <w:r>
+        <w:rPr>
+          <w:sz w:val="21"/>
+          <w:szCs w:val="17"/>
+        </w:rPr>
+        <w:t xml:space="preserve">in terms of </w:t>
+      </w:r>
+      <w:r>
+        <w:rPr>
+          <w:sz w:val="21"/>
+          <w:szCs w:val="17"/>
+        </w:rPr>
+        <w:t xml:space="preserve">the ranking of </w:t>
+      </w:r>
+      <w:r>
+        <w:rPr>
+          <w:sz w:val="21"/>
+          <w:szCs w:val="17"/>
+        </w:rPr>
+        <w:t xml:space="preserve"> documents along </w:t>
+      </w:r>
+      <w:r>
+        <w:rPr>
+          <w:sz w:val="21"/>
+          <w:szCs w:val="17"/>
+        </w:rPr>
+        <w:t>with some variations</w:t>
+      </w:r>
+      <w:r>
+        <w:rPr>
+          <w:sz w:val="21"/>
+          <w:szCs w:val="17"/>
+        </w:rPr>
+        <w:t xml:space="preserve"> in ranking of specific documents</w:t>
+      </w:r>
+      <w:r>
+        <w:rPr>
+          <w:sz w:val="21"/>
+          <w:szCs w:val="17"/>
+        </w:rPr>
+        <w:t>. That is because both the ste</w:t>
+      </w:r>
+      <w:r>
+        <w:rPr>
+          <w:sz w:val="21"/>
+          <w:szCs w:val="17"/>
+        </w:rPr>
+        <w:t>mmed and the unstemmed version o</w:t>
+      </w:r>
+      <w:r>
+        <w:rPr>
+          <w:sz w:val="21"/>
+          <w:szCs w:val="17"/>
+        </w:rPr>
+        <w:t>f the query is the same, and the only variation is in the query term “algorithms” which is stemmed to “algorithm”</w:t>
+      </w:r>
+      <w:r>
+        <w:rPr>
+          <w:sz w:val="21"/>
+          <w:szCs w:val="17"/>
+        </w:rPr>
+        <w:t xml:space="preserve">. </w:t>
+      </w:r>
+    </w:p>
+    <w:p>
+      <w:pPr>
+        <w:rPr>
+          <w:sz w:val="21"/>
+          <w:szCs w:val="17"/>
+        </w:rPr>
+      </w:pPr>
+    </w:p>
+    <w:p>
+      <w:pPr>
+        <w:rPr>
+          <w:sz w:val="21"/>
+          <w:szCs w:val="17"/>
+        </w:rPr>
+      </w:pPr>
+      <w:r>
+        <w:rPr>
+          <w:sz w:val="21"/>
+          <w:szCs w:val="17"/>
+        </w:rPr>
+        <w:t>Consider below example</w:t>
+      </w:r>
+      <w:r>
+        <w:rPr>
+          <w:sz w:val="21"/>
+          <w:szCs w:val="17"/>
+        </w:rPr>
+        <w:t xml:space="preserve"> for the variation</w:t>
+      </w:r>
+      <w:r>
+        <w:rPr>
+          <w:sz w:val="21"/>
+          <w:szCs w:val="17"/>
+        </w:rPr>
+        <w:t>:</w:t>
+      </w:r>
+    </w:p>
+    <w:p>
+      <w:pPr>
+        <w:rPr>
+          <w:sz w:val="21"/>
+          <w:szCs w:val="17"/>
+        </w:rPr>
+      </w:pPr>
+      <w:r>
+        <w:rPr>
+          <w:sz w:val="21"/>
+          <w:szCs w:val="17"/>
+        </w:rPr>
+        <w:t xml:space="preserve">CACM-2714 </w:t>
+      </w:r>
+      <w:r>
+        <w:rPr>
+          <w:sz w:val="21"/>
+          <w:szCs w:val="17"/>
+        </w:rPr>
+        <w:t>:</w:t>
+      </w:r>
+      <w:r>
+        <w:rPr>
+          <w:sz w:val="21"/>
+          <w:szCs w:val="17"/>
+        </w:rPr>
+        <w:t>9</w:t>
+      </w:r>
+      <w:r>
+        <w:rPr>
+          <w:sz w:val="21"/>
+          <w:szCs w:val="17"/>
+        </w:rPr>
+        <w:t xml:space="preserve"> (unstemmed version)</w:t>
+      </w:r>
+      <w:r>
+        <w:rPr>
+          <w:sz w:val="21"/>
+          <w:szCs w:val="17"/>
+        </w:rPr>
+        <w:t xml:space="preserve"> vs </w:t>
+      </w:r>
+      <w:r>
+        <w:rPr>
+          <w:sz w:val="21"/>
+          <w:szCs w:val="17"/>
+        </w:rPr>
+        <w:t xml:space="preserve">CACM-2714 </w:t>
+      </w:r>
+      <w:r>
+        <w:rPr>
+          <w:sz w:val="21"/>
+          <w:szCs w:val="17"/>
+        </w:rPr>
+        <w:t>:</w:t>
+      </w:r>
+      <w:r>
+        <w:rPr>
+          <w:sz w:val="21"/>
+          <w:szCs w:val="17"/>
+        </w:rPr>
+        <w:t>1</w:t>
+      </w:r>
+      <w:r>
+        <w:rPr>
+          <w:sz w:val="21"/>
+          <w:szCs w:val="17"/>
+        </w:rPr>
+        <w:t xml:space="preserve"> (</w:t>
+      </w:r>
+      <w:r>
+        <w:rPr>
+          <w:sz w:val="21"/>
+          <w:szCs w:val="17"/>
+        </w:rPr>
+        <w:t>stemmed version)</w:t>
+      </w:r>
+    </w:p>
+    <w:p>
+      <w:pPr>
+        <w:rPr>
+          <w:sz w:val="21"/>
+          <w:szCs w:val="17"/>
+        </w:rPr>
+      </w:pPr>
+    </w:p>
+    <w:p>
+      <w:pPr>
+        <w:rPr>
+          <w:sz w:val="21"/>
+          <w:szCs w:val="17"/>
+        </w:rPr>
+      </w:pPr>
+      <w:r>
+        <w:rPr>
+          <w:sz w:val="21"/>
+          <w:szCs w:val="17"/>
+        </w:rPr>
+        <w:t>CACM-2714</w:t>
+      </w:r>
+      <w:r>
+        <w:rPr>
+          <w:sz w:val="21"/>
+          <w:szCs w:val="17"/>
+        </w:rPr>
+        <w:t xml:space="preserve"> had</w:t>
+      </w:r>
+      <w:r>
+        <w:rPr>
+          <w:sz w:val="21"/>
+          <w:szCs w:val="17"/>
+        </w:rPr>
+        <w:t xml:space="preserve"> many </w:t>
+      </w:r>
+      <w:r>
+        <w:rPr>
+          <w:sz w:val="21"/>
+          <w:szCs w:val="17"/>
+        </w:rPr>
+        <w:t xml:space="preserve">occurrences </w:t>
+      </w:r>
+      <w:r>
+        <w:rPr>
+          <w:sz w:val="21"/>
+          <w:szCs w:val="17"/>
+        </w:rPr>
+        <w:t xml:space="preserve">of query term </w:t>
+      </w:r>
+      <w:r>
+        <w:rPr>
+          <w:sz w:val="21"/>
+          <w:szCs w:val="17"/>
+        </w:rPr>
+        <w:t>‘</w:t>
+      </w:r>
+      <w:r>
+        <w:rPr>
+          <w:sz w:val="21"/>
+          <w:szCs w:val="17"/>
+        </w:rPr>
+        <w:t>parallel</w:t>
+      </w:r>
+      <w:r>
+        <w:rPr>
+          <w:sz w:val="21"/>
+          <w:szCs w:val="17"/>
+        </w:rPr>
+        <w:t>’</w:t>
+      </w:r>
+      <w:r>
+        <w:rPr>
+          <w:sz w:val="21"/>
+          <w:szCs w:val="17"/>
+        </w:rPr>
+        <w:t>, and has</w:t>
+      </w:r>
+      <w:r>
+        <w:rPr>
+          <w:sz w:val="21"/>
+          <w:szCs w:val="17"/>
+        </w:rPr>
+        <w:t xml:space="preserve"> 5 mentions of word ‘algorithm’.</w:t>
+      </w:r>
+    </w:p>
+    <w:p>
+      <w:pPr>
+        <w:rPr>
+          <w:sz w:val="21"/>
+          <w:szCs w:val="17"/>
+        </w:rPr>
+      </w:pPr>
+      <w:r>
+        <w:rPr>
+          <w:sz w:val="21"/>
+          <w:szCs w:val="17"/>
+        </w:rPr>
+        <w:t>T</w:t>
+      </w:r>
+      <w:r>
+        <w:rPr>
+          <w:sz w:val="21"/>
+          <w:szCs w:val="17"/>
+        </w:rPr>
+        <w:t xml:space="preserve">he un-stemmed BM25 would not match </w:t>
+      </w:r>
+      <w:r>
+        <w:rPr>
+          <w:sz w:val="21"/>
+          <w:szCs w:val="17"/>
+        </w:rPr>
+        <w:t>‘</w:t>
+      </w:r>
+      <w:r>
+        <w:rPr>
+          <w:sz w:val="21"/>
+          <w:szCs w:val="17"/>
+        </w:rPr>
+        <w:t>algorithm</w:t>
+      </w:r>
+      <w:r>
+        <w:rPr>
+          <w:sz w:val="21"/>
+          <w:szCs w:val="17"/>
+        </w:rPr>
+        <w:t>’</w:t>
+      </w:r>
+      <w:r>
+        <w:rPr>
+          <w:sz w:val="21"/>
+          <w:szCs w:val="17"/>
+        </w:rPr>
+        <w:t xml:space="preserve"> with </w:t>
+      </w:r>
+      <w:r>
+        <w:rPr>
+          <w:sz w:val="21"/>
+          <w:szCs w:val="17"/>
+        </w:rPr>
+        <w:t>‘</w:t>
+      </w:r>
+      <w:r>
+        <w:rPr>
+          <w:sz w:val="21"/>
+          <w:szCs w:val="17"/>
+        </w:rPr>
+        <w:t>algorithms</w:t>
+      </w:r>
+      <w:r>
+        <w:rPr>
+          <w:sz w:val="21"/>
+          <w:szCs w:val="17"/>
+        </w:rPr>
+        <w:t>’</w:t>
+      </w:r>
+      <w:r>
+        <w:rPr>
+          <w:sz w:val="21"/>
+          <w:szCs w:val="17"/>
+        </w:rPr>
+        <w:t xml:space="preserve"> hence the ra</w:t>
+      </w:r>
+      <w:r>
+        <w:rPr>
+          <w:sz w:val="21"/>
+          <w:szCs w:val="17"/>
+        </w:rPr>
+        <w:t>nk of CACM-2714 drops in the un</w:t>
+      </w:r>
+      <w:r>
+        <w:rPr>
+          <w:sz w:val="21"/>
+          <w:szCs w:val="17"/>
+        </w:rPr>
+        <w:t>stemmed version.</w:t>
+      </w:r>
+    </w:p>
+    <w:p>
+      <w:pPr>
+        <w:rPr>
+          <w:sz w:val="21"/>
+          <w:szCs w:val="17"/>
+        </w:rPr>
+      </w:pPr>
     </w:p>
     <w:p>
       <w:pPr>
@@ -1321,6 +2484,23 @@
       </w:pPr>
       <w:bookmarkStart w:id="0" w:name="_GoBack"/>
       <w:bookmarkEnd w:id="0"/>
+    </w:p>
+    <w:p>
+      <w:pPr>
+        <w:rPr>
+          <w:b/>
+          <w:sz w:val="21"/>
+          <w:szCs w:val="17"/>
+        </w:rPr>
+      </w:pPr>
+      <w:r>
+        <w:rPr>
+          <w:b/>
+          <w:sz w:val="21"/>
+          <w:szCs w:val="17"/>
+        </w:rPr>
+        <w:t>3.4 Analysis for Extra credit task:</w:t>
+      </w:r>
     </w:p>
     <w:p>
       <w:pPr>
@@ -1538,6 +2718,95 @@
     </w:lvl>
   </w:abstractNum>
   <w:abstractNum w:abstractNumId="1">
+    <w:nsid w:val="18D736A4"/>
+    <w:multiLevelType w:val="hybridMultilevel"/>
+    <w:tmpl w:val="292E437C"/>
+    <w:lvl w:ilvl="0" w:tplc="0409000F">
+      <w:start w:val="1"/>
+      <w:numFmt w:val="decimal"/>
+      <w:lvlText w:val="%1."/>
+      <w:lvlJc w:val="left"/>
+      <w:pPr>
+        <w:ind w:left="720" w:hanging="360"/>
+      </w:pPr>
+      <w:rPr>
+        <w:rFonts w:hint="default"/>
+      </w:rPr>
+    </w:lvl>
+    <w:lvl w:ilvl="1" w:tplc="04090019" w:tentative="1">
+      <w:start w:val="1"/>
+      <w:numFmt w:val="lowerLetter"/>
+      <w:lvlText w:val="%2."/>
+      <w:lvlJc w:val="left"/>
+      <w:pPr>
+        <w:ind w:left="1440" w:hanging="360"/>
+      </w:pPr>
+    </w:lvl>
+    <w:lvl w:ilvl="2" w:tplc="0409001B" w:tentative="1">
+      <w:start w:val="1"/>
+      <w:numFmt w:val="lowerRoman"/>
+      <w:lvlText w:val="%3."/>
+      <w:lvlJc w:val="right"/>
+      <w:pPr>
+        <w:ind w:left="2160" w:hanging="180"/>
+      </w:pPr>
+    </w:lvl>
+    <w:lvl w:ilvl="3" w:tplc="0409000F" w:tentative="1">
+      <w:start w:val="1"/>
+      <w:numFmt w:val="decimal"/>
+      <w:lvlText w:val="%4."/>
+      <w:lvlJc w:val="left"/>
+      <w:pPr>
+        <w:ind w:left="2880" w:hanging="360"/>
+      </w:pPr>
+    </w:lvl>
+    <w:lvl w:ilvl="4" w:tplc="04090019" w:tentative="1">
+      <w:start w:val="1"/>
+      <w:numFmt w:val="lowerLetter"/>
+      <w:lvlText w:val="%5."/>
+      <w:lvlJc w:val="left"/>
+      <w:pPr>
+        <w:ind w:left="3600" w:hanging="360"/>
+      </w:pPr>
+    </w:lvl>
+    <w:lvl w:ilvl="5" w:tplc="0409001B" w:tentative="1">
+      <w:start w:val="1"/>
+      <w:numFmt w:val="lowerRoman"/>
+      <w:lvlText w:val="%6."/>
+      <w:lvlJc w:val="right"/>
+      <w:pPr>
+        <w:ind w:left="4320" w:hanging="180"/>
+      </w:pPr>
+    </w:lvl>
+    <w:lvl w:ilvl="6" w:tplc="0409000F" w:tentative="1">
+      <w:start w:val="1"/>
+      <w:numFmt w:val="decimal"/>
+      <w:lvlText w:val="%7."/>
+      <w:lvlJc w:val="left"/>
+      <w:pPr>
+        <w:ind w:left="5040" w:hanging="360"/>
+      </w:pPr>
+    </w:lvl>
+    <w:lvl w:ilvl="7" w:tplc="04090019" w:tentative="1">
+      <w:start w:val="1"/>
+      <w:numFmt w:val="lowerLetter"/>
+      <w:lvlText w:val="%8."/>
+      <w:lvlJc w:val="left"/>
+      <w:pPr>
+        <w:ind w:left="5760" w:hanging="360"/>
+      </w:pPr>
+    </w:lvl>
+    <w:lvl w:ilvl="8" w:tplc="0409001B" w:tentative="1">
+      <w:start w:val="1"/>
+      <w:numFmt w:val="lowerRoman"/>
+      <w:lvlText w:val="%9."/>
+      <w:lvlJc w:val="right"/>
+      <w:pPr>
+        <w:ind w:left="6480" w:hanging="180"/>
+      </w:pPr>
+    </w:lvl>
+  </w:abstractNum>
+  <w:abstractNum w:abstractNumId="2">
     <w:nsid w:val="4E8211DB"/>
     <w:multiLevelType w:val="multilevel"/>
     <w:tmpl w:val="62444BF2"/>
@@ -1686,7 +2955,7 @@
       </w:rPr>
     </w:lvl>
   </w:abstractNum>
-  <w:abstractNum w:abstractNumId="2">
+  <w:abstractNum w:abstractNumId="3">
     <w:nsid w:val="695D5B5E"/>
     <w:multiLevelType w:val="hybridMultilevel"/>
     <w:tmpl w:val="76D64F80"/>
@@ -1799,7 +3068,7 @@
       </w:rPr>
     </w:lvl>
   </w:abstractNum>
-  <w:abstractNum w:abstractNumId="3">
+  <w:abstractNum w:abstractNumId="4">
     <w:nsid w:val="69FC45B3"/>
     <w:multiLevelType w:val="hybridMultilevel"/>
     <w:tmpl w:val="A2FE8BC6"/>
@@ -1913,15 +3182,18 @@
     </w:lvl>
   </w:abstractNum>
   <w:num w:numId="1">
-    <w:abstractNumId w:val="2"/>
+    <w:abstractNumId w:val="3"/>
   </w:num>
   <w:num w:numId="2">
     <w:abstractNumId w:val="0"/>
   </w:num>
   <w:num w:numId="3">
-    <w:abstractNumId w:val="3"/>
+    <w:abstractNumId w:val="4"/>
   </w:num>
   <w:num w:numId="4">
+    <w:abstractNumId w:val="2"/>
+  </w:num>
+  <w:num w:numId="5">
     <w:abstractNumId w:val="1"/>
   </w:num>
 </w:numbering>

</xml_diff>